<commit_message>
Resolves #gh-14 via Team Review Plan.docx
</commit_message>
<xml_diff>
--- a/Team Review Plan.docx
+++ b/Team Review Plan.docx
@@ -60,28 +60,13 @@
         </w:numPr>
       </w:pPr>
       <w:r>
-        <w:t>I</w:t>
-      </w:r>
-      <w:r>
-        <w:t xml:space="preserve"> created the </w:t>
+        <w:t xml:space="preserve">I created the </w:t>
       </w:r>
       <w:r>
         <w:t>database</w:t>
       </w:r>
       <w:r>
-        <w:t xml:space="preserve"> with tables </w:t>
-      </w:r>
-      <w:r>
-        <w:t>customers, grants</w:t>
-      </w:r>
-      <w:r>
-        <w:t xml:space="preserve"> and grant </w:t>
-      </w:r>
-      <w:r>
-        <w:t>status</w:t>
-      </w:r>
-      <w:r>
-        <w:t xml:space="preserve"> also had values in txt file for customers and grant</w:t>
+        <w:t xml:space="preserve"> with tables customers, grants and grant status also had values in txt file for customers and grant</w:t>
       </w:r>
     </w:p>
     <w:p>
@@ -117,25 +102,7 @@
         <w:t>database</w:t>
       </w:r>
       <w:r>
-        <w:t xml:space="preserve"> that </w:t>
-      </w:r>
-      <w:r>
-        <w:t>Luke</w:t>
-      </w:r>
-      <w:r>
-        <w:t xml:space="preserve"> have </w:t>
-      </w:r>
-      <w:r>
-        <w:t>already</w:t>
-      </w:r>
-      <w:r>
-        <w:t xml:space="preserve"> </w:t>
-      </w:r>
-      <w:r>
-        <w:t>created and</w:t>
-      </w:r>
-      <w:r>
-        <w:t xml:space="preserve"> pull from table just reusing code</w:t>
+        <w:t xml:space="preserve"> that Luke have already created and pull from table just reusing code</w:t>
       </w:r>
       <w:r>
         <w:t xml:space="preserve"> but different </w:t>
@@ -229,7 +196,118 @@
       <w:r>
         <w:t>Luke</w:t>
       </w:r>
-      <w:r>
+    </w:p>
+    <w:p>
+      <w:pPr>
+        <w:pStyle w:val="ListParagraph"/>
+        <w:numPr>
+          <w:ilvl w:val="0"/>
+          <w:numId w:val="4"/>
+        </w:numPr>
+      </w:pPr>
+      <w:r>
+        <w:t>I created a java file which connects to the database</w:t>
+      </w:r>
+    </w:p>
+    <w:p>
+      <w:pPr>
+        <w:pStyle w:val="ListParagraph"/>
+        <w:numPr>
+          <w:ilvl w:val="0"/>
+          <w:numId w:val="4"/>
+        </w:numPr>
+      </w:pPr>
+      <w:r>
+        <w:t>I improved the database by creating data in the tables</w:t>
+      </w:r>
+    </w:p>
+    <w:p>
+      <w:pPr>
+        <w:ind w:left="360"/>
+      </w:pPr>
+    </w:p>
+    <w:p>
+      <w:pPr>
+        <w:pStyle w:val="ListParagraph"/>
+        <w:numPr>
+          <w:ilvl w:val="0"/>
+          <w:numId w:val="4"/>
+        </w:numPr>
+      </w:pPr>
+      <w:r>
+        <w:t>What went well?</w:t>
+      </w:r>
+    </w:p>
+    <w:p>
+      <w:pPr>
+        <w:pStyle w:val="ListParagraph"/>
+        <w:numPr>
+          <w:ilvl w:val="1"/>
+          <w:numId w:val="4"/>
+        </w:numPr>
+      </w:pPr>
+      <w:r>
+        <w:t>Creating of the database and connecting it to the java file</w:t>
+      </w:r>
+    </w:p>
+    <w:p>
+      <w:pPr>
+        <w:pStyle w:val="ListParagraph"/>
+        <w:numPr>
+          <w:ilvl w:val="0"/>
+          <w:numId w:val="4"/>
+        </w:numPr>
+      </w:pPr>
+      <w:r>
+        <w:t>What went bad?</w:t>
+      </w:r>
+    </w:p>
+    <w:p>
+      <w:pPr>
+        <w:pStyle w:val="ListParagraph"/>
+        <w:numPr>
+          <w:ilvl w:val="1"/>
+          <w:numId w:val="4"/>
+        </w:numPr>
+      </w:pPr>
+      <w:r>
+        <w:t>I struggled at the start with using the git commands in the command line when pulling and pushing the project</w:t>
+      </w:r>
+    </w:p>
+    <w:p>
+      <w:pPr>
+        <w:pStyle w:val="ListParagraph"/>
+        <w:numPr>
+          <w:ilvl w:val="0"/>
+          <w:numId w:val="4"/>
+        </w:numPr>
+      </w:pPr>
+      <w:r>
+        <w:t>What would you improve?</w:t>
+      </w:r>
+    </w:p>
+    <w:p>
+      <w:pPr>
+        <w:pStyle w:val="ListParagraph"/>
+        <w:numPr>
+          <w:ilvl w:val="1"/>
+          <w:numId w:val="4"/>
+        </w:numPr>
+      </w:pPr>
+      <w:r>
+        <w:t>Overall communication as a team, we need to let each other know if we cant go in and update each other better on what work we have done.</w:t>
+      </w:r>
+    </w:p>
+    <w:p>
+      <w:pPr>
+        <w:pStyle w:val="ListParagraph"/>
+        <w:numPr>
+          <w:ilvl w:val="0"/>
+          <w:numId w:val="4"/>
+        </w:numPr>
+      </w:pPr>
+      <w:r>
+        <w:lastRenderedPageBreak/>
         <w:br/>
       </w:r>
     </w:p>
@@ -550,6 +628,119 @@
       </w:pPr>
     </w:lvl>
   </w:abstractNum>
+  <w:abstractNum w:abstractNumId="3" w15:restartNumberingAfterBreak="0">
+    <w:nsid w:val="68B1103F"/>
+    <w:multiLevelType w:val="hybridMultilevel"/>
+    <w:tmpl w:val="506A4F70"/>
+    <w:lvl w:ilvl="0" w:tplc="18090001">
+      <w:start w:val="1"/>
+      <w:numFmt w:val="bullet"/>
+      <w:lvlText w:val=""/>
+      <w:lvlJc w:val="left"/>
+      <w:pPr>
+        <w:ind w:left="720" w:hanging="360"/>
+      </w:pPr>
+      <w:rPr>
+        <w:rFonts w:ascii="Symbol" w:hAnsi="Symbol" w:hint="default"/>
+      </w:rPr>
+    </w:lvl>
+    <w:lvl w:ilvl="1" w:tplc="18090003">
+      <w:start w:val="1"/>
+      <w:numFmt w:val="bullet"/>
+      <w:lvlText w:val="o"/>
+      <w:lvlJc w:val="left"/>
+      <w:pPr>
+        <w:ind w:left="1440" w:hanging="360"/>
+      </w:pPr>
+      <w:rPr>
+        <w:rFonts w:ascii="Courier New" w:hAnsi="Courier New" w:cs="Courier New" w:hint="default"/>
+      </w:rPr>
+    </w:lvl>
+    <w:lvl w:ilvl="2" w:tplc="18090005" w:tentative="1">
+      <w:start w:val="1"/>
+      <w:numFmt w:val="bullet"/>
+      <w:lvlText w:val=""/>
+      <w:lvlJc w:val="left"/>
+      <w:pPr>
+        <w:ind w:left="2160" w:hanging="360"/>
+      </w:pPr>
+      <w:rPr>
+        <w:rFonts w:ascii="Wingdings" w:hAnsi="Wingdings" w:hint="default"/>
+      </w:rPr>
+    </w:lvl>
+    <w:lvl w:ilvl="3" w:tplc="18090001" w:tentative="1">
+      <w:start w:val="1"/>
+      <w:numFmt w:val="bullet"/>
+      <w:lvlText w:val=""/>
+      <w:lvlJc w:val="left"/>
+      <w:pPr>
+        <w:ind w:left="2880" w:hanging="360"/>
+      </w:pPr>
+      <w:rPr>
+        <w:rFonts w:ascii="Symbol" w:hAnsi="Symbol" w:hint="default"/>
+      </w:rPr>
+    </w:lvl>
+    <w:lvl w:ilvl="4" w:tplc="18090003" w:tentative="1">
+      <w:start w:val="1"/>
+      <w:numFmt w:val="bullet"/>
+      <w:lvlText w:val="o"/>
+      <w:lvlJc w:val="left"/>
+      <w:pPr>
+        <w:ind w:left="3600" w:hanging="360"/>
+      </w:pPr>
+      <w:rPr>
+        <w:rFonts w:ascii="Courier New" w:hAnsi="Courier New" w:cs="Courier New" w:hint="default"/>
+      </w:rPr>
+    </w:lvl>
+    <w:lvl w:ilvl="5" w:tplc="18090005" w:tentative="1">
+      <w:start w:val="1"/>
+      <w:numFmt w:val="bullet"/>
+      <w:lvlText w:val=""/>
+      <w:lvlJc w:val="left"/>
+      <w:pPr>
+        <w:ind w:left="4320" w:hanging="360"/>
+      </w:pPr>
+      <w:rPr>
+        <w:rFonts w:ascii="Wingdings" w:hAnsi="Wingdings" w:hint="default"/>
+      </w:rPr>
+    </w:lvl>
+    <w:lvl w:ilvl="6" w:tplc="18090001" w:tentative="1">
+      <w:start w:val="1"/>
+      <w:numFmt w:val="bullet"/>
+      <w:lvlText w:val=""/>
+      <w:lvlJc w:val="left"/>
+      <w:pPr>
+        <w:ind w:left="5040" w:hanging="360"/>
+      </w:pPr>
+      <w:rPr>
+        <w:rFonts w:ascii="Symbol" w:hAnsi="Symbol" w:hint="default"/>
+      </w:rPr>
+    </w:lvl>
+    <w:lvl w:ilvl="7" w:tplc="18090003" w:tentative="1">
+      <w:start w:val="1"/>
+      <w:numFmt w:val="bullet"/>
+      <w:lvlText w:val="o"/>
+      <w:lvlJc w:val="left"/>
+      <w:pPr>
+        <w:ind w:left="5760" w:hanging="360"/>
+      </w:pPr>
+      <w:rPr>
+        <w:rFonts w:ascii="Courier New" w:hAnsi="Courier New" w:cs="Courier New" w:hint="default"/>
+      </w:rPr>
+    </w:lvl>
+    <w:lvl w:ilvl="8" w:tplc="18090005" w:tentative="1">
+      <w:start w:val="1"/>
+      <w:numFmt w:val="bullet"/>
+      <w:lvlText w:val=""/>
+      <w:lvlJc w:val="left"/>
+      <w:pPr>
+        <w:ind w:left="6480" w:hanging="360"/>
+      </w:pPr>
+      <w:rPr>
+        <w:rFonts w:ascii="Wingdings" w:hAnsi="Wingdings" w:hint="default"/>
+      </w:rPr>
+    </w:lvl>
+  </w:abstractNum>
   <w:num w:numId="1" w16cid:durableId="113523080">
     <w:abstractNumId w:val="2"/>
   </w:num>
@@ -558,6 +749,9 @@
   </w:num>
   <w:num w:numId="3" w16cid:durableId="829055493">
     <w:abstractNumId w:val="0"/>
+  </w:num>
+  <w:num w:numId="4" w16cid:durableId="89476240">
+    <w:abstractNumId w:val="3"/>
   </w:num>
 </w:numbering>
 </file>

</xml_diff>

<commit_message>
Updated Team Review Plan
</commit_message>
<xml_diff>
--- a/Team Review Plan.docx
+++ b/Team Review Plan.docx
@@ -41,13 +41,115 @@
     </w:p>
     <w:p/>
     <w:p>
-      <w:r>
+      <w:pPr>
+        <w:rPr>
+          <w:b/>
+          <w:bCs/>
+        </w:rPr>
+      </w:pPr>
+      <w:r>
+        <w:rPr>
+          <w:b/>
+          <w:bCs/>
+        </w:rPr>
         <w:t>John</w:t>
       </w:r>
     </w:p>
+    <w:p>
+      <w:r>
+        <w:t>I created and pushed the initial code (CustomerLogin.java) as well as the registration confirmation email java file to the repository on GitHub.</w:t>
+      </w:r>
+    </w:p>
+    <w:p>
+      <w:r>
+        <w:t>I also created a file where the admin can get user details and also created a ViewGrantOptions java file with an accompanying Junit test that worked successfully.</w:t>
+      </w:r>
+    </w:p>
+    <w:p>
+      <w:pPr>
+        <w:pStyle w:val="ListParagraph"/>
+        <w:numPr>
+          <w:ilvl w:val="0"/>
+          <w:numId w:val="3"/>
+        </w:numPr>
+      </w:pPr>
+      <w:r>
+        <w:t>What went well?</w:t>
+      </w:r>
+    </w:p>
+    <w:p>
+      <w:pPr>
+        <w:pStyle w:val="ListParagraph"/>
+        <w:numPr>
+          <w:ilvl w:val="1"/>
+          <w:numId w:val="3"/>
+        </w:numPr>
+      </w:pPr>
+      <w:r>
+        <w:t>Everyone that shows up to the meetings and class puts in the work and communicates on Slack.</w:t>
+      </w:r>
+    </w:p>
+    <w:p>
+      <w:pPr>
+        <w:pStyle w:val="ListParagraph"/>
+        <w:numPr>
+          <w:ilvl w:val="0"/>
+          <w:numId w:val="3"/>
+        </w:numPr>
+      </w:pPr>
+      <w:r>
+        <w:t>What went bad?</w:t>
+      </w:r>
+    </w:p>
+    <w:p>
+      <w:pPr>
+        <w:pStyle w:val="ListParagraph"/>
+        <w:numPr>
+          <w:ilvl w:val="1"/>
+          <w:numId w:val="3"/>
+        </w:numPr>
+      </w:pPr>
+      <w:r>
+        <w:t>Initially git commands and setting up the testing project.</w:t>
+      </w:r>
+    </w:p>
+    <w:p>
+      <w:pPr>
+        <w:pStyle w:val="ListParagraph"/>
+        <w:numPr>
+          <w:ilvl w:val="0"/>
+          <w:numId w:val="3"/>
+        </w:numPr>
+      </w:pPr>
+      <w:r>
+        <w:t>What would you improve?</w:t>
+      </w:r>
+    </w:p>
+    <w:p>
+      <w:pPr>
+        <w:pStyle w:val="ListParagraph"/>
+        <w:numPr>
+          <w:ilvl w:val="1"/>
+          <w:numId w:val="3"/>
+        </w:numPr>
+      </w:pPr>
+      <w:r>
+        <w:t>We could be a bit more organised with the repository, everything is clumped together but knowing the team we can fix that.</w:t>
+      </w:r>
+    </w:p>
     <w:p/>
     <w:p>
-      <w:r>
+      <w:pPr>
+        <w:rPr>
+          <w:b/>
+          <w:bCs/>
+        </w:rPr>
+      </w:pPr>
+      <w:r>
+        <w:rPr>
+          <w:b/>
+          <w:bCs/>
+        </w:rPr>
         <w:t>Paul</w:t>
       </w:r>
     </w:p>
@@ -60,28 +162,13 @@
         </w:numPr>
       </w:pPr>
       <w:r>
-        <w:t>I</w:t>
-      </w:r>
-      <w:r>
-        <w:t xml:space="preserve"> created the </w:t>
+        <w:t xml:space="preserve">I created the </w:t>
       </w:r>
       <w:r>
         <w:t>database</w:t>
       </w:r>
       <w:r>
-        <w:t xml:space="preserve"> with tables </w:t>
-      </w:r>
-      <w:r>
-        <w:t>customers, grants</w:t>
-      </w:r>
-      <w:r>
-        <w:t xml:space="preserve"> and grant </w:t>
-      </w:r>
-      <w:r>
-        <w:t>status</w:t>
-      </w:r>
-      <w:r>
-        <w:t xml:space="preserve"> also had values in txt file for customers and grant</w:t>
+        <w:t xml:space="preserve"> with tables customers, grants and grant status also had values in txt file for customers and grant</w:t>
       </w:r>
     </w:p>
     <w:p>
@@ -117,25 +204,7 @@
         <w:t>database</w:t>
       </w:r>
       <w:r>
-        <w:t xml:space="preserve"> that </w:t>
-      </w:r>
-      <w:r>
-        <w:t>Luke</w:t>
-      </w:r>
-      <w:r>
-        <w:t xml:space="preserve"> have </w:t>
-      </w:r>
-      <w:r>
-        <w:t>already</w:t>
-      </w:r>
-      <w:r>
-        <w:t xml:space="preserve"> </w:t>
-      </w:r>
-      <w:r>
-        <w:t>created and</w:t>
-      </w:r>
-      <w:r>
-        <w:t xml:space="preserve"> pull from table just reusing code</w:t>
+        <w:t xml:space="preserve"> that Luke have already created and pull from table just reusing code</w:t>
       </w:r>
       <w:r>
         <w:t xml:space="preserve"> but different </w:t>
@@ -227,6 +296,7 @@
     <w:p/>
     <w:p>
       <w:r>
+        <w:lastRenderedPageBreak/>
         <w:t>Luke</w:t>
       </w:r>
       <w:r>

</xml_diff>

<commit_message>
Partly Resolves #gh-24 with updates to Team Review Plan.docx
</commit_message>
<xml_diff>
--- a/Team Review Plan.docx
+++ b/Team Review Plan.docx
@@ -60,28 +60,13 @@
         </w:numPr>
       </w:pPr>
       <w:r>
-        <w:t>I</w:t>
-      </w:r>
-      <w:r>
-        <w:t xml:space="preserve"> created the </w:t>
+        <w:t xml:space="preserve">I created the </w:t>
       </w:r>
       <w:r>
         <w:t>database</w:t>
       </w:r>
       <w:r>
-        <w:t xml:space="preserve"> with tables </w:t>
-      </w:r>
-      <w:r>
-        <w:t>customers, grants</w:t>
-      </w:r>
-      <w:r>
-        <w:t xml:space="preserve"> and grant </w:t>
-      </w:r>
-      <w:r>
-        <w:t>status</w:t>
-      </w:r>
-      <w:r>
-        <w:t xml:space="preserve"> also had values in txt file for customers and grant</w:t>
+        <w:t xml:space="preserve"> with tables customers, grants and grant status also had values in txt file for customers and grant</w:t>
       </w:r>
     </w:p>
     <w:p>
@@ -117,25 +102,7 @@
         <w:t>database</w:t>
       </w:r>
       <w:r>
-        <w:t xml:space="preserve"> that </w:t>
-      </w:r>
-      <w:r>
-        <w:t>Luke</w:t>
-      </w:r>
-      <w:r>
-        <w:t xml:space="preserve"> have </w:t>
-      </w:r>
-      <w:r>
-        <w:t>already</w:t>
-      </w:r>
-      <w:r>
-        <w:t xml:space="preserve"> </w:t>
-      </w:r>
-      <w:r>
-        <w:t>created and</w:t>
-      </w:r>
-      <w:r>
-        <w:t xml:space="preserve"> pull from table just reusing code</w:t>
+        <w:t xml:space="preserve"> that Luke have already created and pull from table just reusing code</w:t>
       </w:r>
       <w:r>
         <w:t xml:space="preserve"> but different </w:t>
@@ -233,11 +200,117 @@
         <w:br/>
       </w:r>
     </w:p>
-    <w:p>
-      <w:r>
+    <w:p/>
+    <w:p/>
+    <w:p/>
+    <w:p/>
+    <w:p/>
+    <w:p/>
+    <w:p/>
+    <w:p/>
+    <w:p>
+      <w:r>
+        <w:lastRenderedPageBreak/>
         <w:t>Mark</w:t>
       </w:r>
     </w:p>
+    <w:p>
+      <w:r>
+        <w:t xml:space="preserve">I created the enter customer information text. </w:t>
+      </w:r>
+    </w:p>
+    <w:p>
+      <w:r>
+        <w:t>I created the website</w:t>
+      </w:r>
+    </w:p>
+    <w:p>
+      <w:r>
+        <w:t>I acknowledged johns code to send an email when a grant is approved and made a class to call this function when a grant is approved while also changing the status of the grant in the database</w:t>
+      </w:r>
+    </w:p>
+    <w:p>
+      <w:r>
+        <w:t>Created the document containing the information about the information standards of what can and should be stored. And also, what information we currently store in case of a data breach so we can be transparent with the customers and work on fixing the issue as fast as possible.</w:t>
+      </w:r>
+    </w:p>
+    <w:p/>
+    <w:p>
+      <w:pPr>
+        <w:pStyle w:val="ListParagraph"/>
+        <w:numPr>
+          <w:ilvl w:val="0"/>
+          <w:numId w:val="3"/>
+        </w:numPr>
+      </w:pPr>
+      <w:r>
+        <w:t>What went well?</w:t>
+      </w:r>
+    </w:p>
+    <w:p>
+      <w:pPr>
+        <w:pStyle w:val="ListParagraph"/>
+      </w:pPr>
+      <w:r>
+        <w:t>Working as a team</w:t>
+      </w:r>
+    </w:p>
+    <w:p>
+      <w:pPr>
+        <w:pStyle w:val="ListParagraph"/>
+      </w:pPr>
+    </w:p>
+    <w:p>
+      <w:pPr>
+        <w:pStyle w:val="ListParagraph"/>
+        <w:numPr>
+          <w:ilvl w:val="0"/>
+          <w:numId w:val="3"/>
+        </w:numPr>
+      </w:pPr>
+      <w:r>
+        <w:t>What went bad?</w:t>
+      </w:r>
+    </w:p>
+    <w:p>
+      <w:pPr>
+        <w:pStyle w:val="ListParagraph"/>
+      </w:pPr>
+      <w:r>
+        <w:t>Figuring out what to do and pushing to github</w:t>
+      </w:r>
+    </w:p>
+    <w:p>
+      <w:pPr>
+        <w:pStyle w:val="ListParagraph"/>
+      </w:pPr>
+    </w:p>
+    <w:p>
+      <w:pPr>
+        <w:pStyle w:val="ListParagraph"/>
+        <w:numPr>
+          <w:ilvl w:val="0"/>
+          <w:numId w:val="3"/>
+        </w:numPr>
+      </w:pPr>
+      <w:r>
+        <w:t>What would you improve?</w:t>
+      </w:r>
+    </w:p>
+    <w:p>
+      <w:pPr>
+        <w:pStyle w:val="ListParagraph"/>
+      </w:pPr>
+    </w:p>
+    <w:p>
+      <w:pPr>
+        <w:pStyle w:val="ListParagraph"/>
+      </w:pPr>
+      <w:r>
+        <w:t>How well the project board is used and how we layout the level of difficulty/time an issue will take to complete.</w:t>
+      </w:r>
+    </w:p>
+    <w:p/>
     <w:p/>
     <w:p>
       <w:r>
@@ -1295,4 +1368,16 @@
     </a:ext>
   </a:extLst>
 </a:theme>
+</file>
+
+<file path=customXml/item1.xml><?xml version="1.0" encoding="utf-8"?>
+<b:Sources xmlns:b="http://schemas.openxmlformats.org/officeDocument/2006/bibliography" xmlns="http://schemas.openxmlformats.org/officeDocument/2006/bibliography" SelectedStyle="\APASixthEditionOfficeOnline.xsl" StyleName="APA" Version="6"/>
+</file>
+
+<file path=customXml/itemProps1.xml><?xml version="1.0" encoding="utf-8"?>
+<ds:datastoreItem xmlns:ds="http://schemas.openxmlformats.org/officeDocument/2006/customXml" ds:itemID="{50C6F16D-9AA9-49E8-883A-02EAC4C82C3F}">
+  <ds:schemaRefs>
+    <ds:schemaRef ds:uri="http://schemas.openxmlformats.org/officeDocument/2006/bibliography"/>
+  </ds:schemaRefs>
+</ds:datastoreItem>
 </file>
</xml_diff>